<commit_message>
ODM Tools python. add plot functionality.
</commit_message>
<xml_diff>
--- a/HydroServer/ODM_Tools Python/PythonLibraries.docx
+++ b/HydroServer/ODM_Tools Python/PythonLibraries.docx
@@ -4,6 +4,18 @@
   <w:body>
     <w:p>
       <w:pPr>
+        <w:spacing w:before="100" w:beforeAutospacing="1" w:after="100" w:afterAutospacing="1"/>
+        <w:rPr>
+          <w:rFonts w:ascii="Arial" w:eastAsia="Times New Roman" w:hAnsi="Arial" w:cs="Arial"/>
+          <w:color w:val="262626"/>
+          <w:sz w:val="18"/>
+          <w:szCs w:val="18"/>
+        </w:rPr>
+      </w:pPr>
+    </w:p>
+    <w:p>
+      <w:pPr>
+        <w:pStyle w:val="ListParagraph"/>
         <w:numPr>
           <w:ilvl w:val="0"/>
           <w:numId w:val="1"/>
@@ -16,20 +28,73 @@
           <w:szCs w:val="18"/>
         </w:rPr>
       </w:pPr>
-      <w:proofErr w:type="spellStart"/>
-      <w:r>
-        <w:rPr>
-          <w:rFonts w:ascii="Arial" w:eastAsia="Times New Roman" w:hAnsi="Arial" w:cs="Arial"/>
-          <w:color w:val="262626"/>
-          <w:sz w:val="18"/>
-          <w:szCs w:val="18"/>
-        </w:rPr>
-        <w:t>wxpython</w:t>
-      </w:r>
-      <w:proofErr w:type="spellEnd"/>
+      <w:r>
+        <w:rPr>
+          <w:rFonts w:ascii="Arial" w:eastAsia="Times New Roman" w:hAnsi="Arial" w:cs="Arial"/>
+          <w:color w:val="262626"/>
+          <w:sz w:val="18"/>
+          <w:szCs w:val="18"/>
+        </w:rPr>
+        <w:t>Python</w:t>
+      </w:r>
+      <w:r>
+        <w:rPr>
+          <w:rFonts w:ascii="Arial" w:eastAsia="Times New Roman" w:hAnsi="Arial" w:cs="Arial"/>
+          <w:color w:val="262626"/>
+          <w:sz w:val="18"/>
+          <w:szCs w:val="18"/>
+        </w:rPr>
+        <w:t>-</w:t>
+      </w:r>
+      <w:r>
+        <w:rPr>
+          <w:rFonts w:ascii="Arial" w:eastAsia="Times New Roman" w:hAnsi="Arial" w:cs="Arial"/>
+          <w:color w:val="262626"/>
+          <w:sz w:val="18"/>
+          <w:szCs w:val="18"/>
+        </w:rPr>
+        <w:t>2.7</w:t>
+      </w:r>
+      <w:r>
+        <w:rPr>
+          <w:rFonts w:ascii="Arial" w:eastAsia="Times New Roman" w:hAnsi="Arial" w:cs="Arial"/>
+          <w:color w:val="262626"/>
+          <w:sz w:val="18"/>
+          <w:szCs w:val="18"/>
+        </w:rPr>
+        <w:t xml:space="preserve"> 32 bit</w:t>
+      </w:r>
+      <w:r>
+        <w:rPr>
+          <w:rFonts w:ascii="Arial" w:eastAsia="Times New Roman" w:hAnsi="Arial" w:cs="Arial"/>
+          <w:color w:val="262626"/>
+          <w:sz w:val="18"/>
+          <w:szCs w:val="18"/>
+        </w:rPr>
+        <w:t>(</w:t>
+      </w:r>
+      <w:r>
+        <w:rPr>
+          <w:rFonts w:ascii="Arial" w:eastAsia="Times New Roman" w:hAnsi="Arial" w:cs="Arial"/>
+          <w:color w:val="262626"/>
+          <w:sz w:val="18"/>
+          <w:szCs w:val="18"/>
+        </w:rPr>
+        <w:t>http://www.python.org/download/releases/2.7.3/</w:t>
+      </w:r>
+      <w:r>
+        <w:rPr>
+          <w:rFonts w:ascii="Arial" w:eastAsia="Times New Roman" w:hAnsi="Arial" w:cs="Arial"/>
+          <w:color w:val="262626"/>
+          <w:sz w:val="18"/>
+          <w:szCs w:val="18"/>
+        </w:rPr>
+        <w:t>)</w:t>
+      </w:r>
     </w:p>
     <w:p>
       <w:pPr>
+        <w:pStyle w:val="ListParagraph"/>
         <w:numPr>
           <w:ilvl w:val="0"/>
           <w:numId w:val="1"/>
@@ -42,17 +107,33 @@
           <w:szCs w:val="18"/>
         </w:rPr>
       </w:pPr>
-      <w:proofErr w:type="spellStart"/>
-      <w:r>
-        <w:rPr>
-          <w:rFonts w:ascii="Arial" w:eastAsia="Times New Roman" w:hAnsi="Arial" w:cs="Arial"/>
-          <w:color w:val="262626"/>
-          <w:sz w:val="18"/>
-          <w:szCs w:val="18"/>
-        </w:rPr>
-        <w:t>sqlalchemy</w:t>
-      </w:r>
-      <w:proofErr w:type="spellEnd"/>
+      <w:r>
+        <w:rPr>
+          <w:rFonts w:ascii="Arial" w:eastAsia="Times New Roman" w:hAnsi="Arial" w:cs="Arial"/>
+          <w:color w:val="262626"/>
+          <w:sz w:val="18"/>
+          <w:szCs w:val="18"/>
+        </w:rPr>
+        <w:t>W</w:t>
+      </w:r>
+      <w:r>
+        <w:rPr>
+          <w:rFonts w:ascii="Arial" w:eastAsia="Times New Roman" w:hAnsi="Arial" w:cs="Arial"/>
+          <w:color w:val="262626"/>
+          <w:sz w:val="18"/>
+          <w:szCs w:val="18"/>
+        </w:rPr>
+        <w:t>xpython</w:t>
+      </w:r>
+      <w:r>
+        <w:rPr>
+          <w:rFonts w:ascii="Arial" w:eastAsia="Times New Roman" w:hAnsi="Arial" w:cs="Arial"/>
+          <w:color w:val="262626"/>
+          <w:sz w:val="18"/>
+          <w:szCs w:val="18"/>
+        </w:rPr>
+        <w:t>-2.8.12.1(http://www.wxpython.org/download.php)</w:t>
+      </w:r>
     </w:p>
     <w:p>
       <w:pPr>
@@ -61,14 +142,67 @@
           <w:numId w:val="1"/>
         </w:numPr>
         <w:spacing w:before="100" w:beforeAutospacing="1" w:after="100" w:afterAutospacing="1"/>
-        <w:ind w:left="1440"/>
-        <w:rPr>
-          <w:rFonts w:ascii="Arial" w:eastAsia="Times New Roman" w:hAnsi="Arial" w:cs="Arial"/>
-          <w:color w:val="262626"/>
-          <w:sz w:val="18"/>
-          <w:szCs w:val="18"/>
-        </w:rPr>
-      </w:pPr>
+        <w:rPr>
+          <w:rFonts w:ascii="Arial" w:eastAsia="Times New Roman" w:hAnsi="Arial" w:cs="Arial"/>
+          <w:color w:val="262626"/>
+          <w:sz w:val="18"/>
+          <w:szCs w:val="18"/>
+        </w:rPr>
+      </w:pPr>
+      <w:r>
+        <w:rPr>
+          <w:rFonts w:ascii="Arial" w:eastAsia="Times New Roman" w:hAnsi="Arial" w:cs="Arial"/>
+          <w:color w:val="262626"/>
+          <w:sz w:val="18"/>
+          <w:szCs w:val="18"/>
+        </w:rPr>
+        <w:t>S</w:t>
+      </w:r>
+      <w:r>
+        <w:rPr>
+          <w:rFonts w:ascii="Arial" w:eastAsia="Times New Roman" w:hAnsi="Arial" w:cs="Arial"/>
+          <w:color w:val="262626"/>
+          <w:sz w:val="18"/>
+          <w:szCs w:val="18"/>
+        </w:rPr>
+        <w:t>qlalchemy</w:t>
+      </w:r>
+      <w:r>
+        <w:rPr>
+          <w:rFonts w:ascii="Arial" w:eastAsia="Times New Roman" w:hAnsi="Arial" w:cs="Arial"/>
+          <w:color w:val="262626"/>
+          <w:sz w:val="18"/>
+          <w:szCs w:val="18"/>
+        </w:rPr>
+        <w:t>-</w:t>
+      </w:r>
+      <w:r>
+        <w:rPr>
+          <w:rFonts w:ascii="Arial" w:eastAsia="Times New Roman" w:hAnsi="Arial" w:cs="Arial"/>
+          <w:color w:val="262626"/>
+          <w:sz w:val="18"/>
+          <w:szCs w:val="18"/>
+        </w:rPr>
+        <w:t>7.9(</w:t>
+      </w:r>
+      <w:r>
+        <w:rPr>
+          <w:rFonts w:ascii="Arial" w:eastAsia="Times New Roman" w:hAnsi="Arial" w:cs="Arial"/>
+          <w:color w:val="262626"/>
+          <w:sz w:val="18"/>
+          <w:szCs w:val="18"/>
+        </w:rPr>
+        <w:t>http://pypi.python.org/pypi/SQLAlchemy/0.7.9</w:t>
+      </w:r>
+      <w:r>
+        <w:rPr>
+          <w:rFonts w:ascii="Arial" w:eastAsia="Times New Roman" w:hAnsi="Arial" w:cs="Arial"/>
+          <w:color w:val="262626"/>
+          <w:sz w:val="18"/>
+          <w:szCs w:val="18"/>
+        </w:rPr>
+        <w:t>)</w:t>
+      </w:r>
     </w:p>
     <w:p>
       <w:pPr>
@@ -84,17 +218,60 @@
           <w:szCs w:val="18"/>
         </w:rPr>
       </w:pPr>
-      <w:proofErr w:type="spellStart"/>
-      <w:r>
-        <w:rPr>
-          <w:rFonts w:ascii="Arial" w:eastAsia="Times New Roman" w:hAnsi="Arial" w:cs="Arial"/>
-          <w:color w:val="262626"/>
-          <w:sz w:val="18"/>
-          <w:szCs w:val="18"/>
-        </w:rPr>
-        <w:t>pyodbc</w:t>
-      </w:r>
-      <w:proofErr w:type="spellEnd"/>
+      <w:r>
+        <w:rPr>
+          <w:rFonts w:ascii="Arial" w:eastAsia="Times New Roman" w:hAnsi="Arial" w:cs="Arial"/>
+          <w:color w:val="262626"/>
+          <w:sz w:val="18"/>
+          <w:szCs w:val="18"/>
+        </w:rPr>
+        <w:t>P</w:t>
+      </w:r>
+      <w:r>
+        <w:rPr>
+          <w:rFonts w:ascii="Arial" w:eastAsia="Times New Roman" w:hAnsi="Arial" w:cs="Arial"/>
+          <w:color w:val="262626"/>
+          <w:sz w:val="18"/>
+          <w:szCs w:val="18"/>
+        </w:rPr>
+        <w:t>yodbc</w:t>
+      </w:r>
+      <w:r>
+        <w:rPr>
+          <w:rFonts w:ascii="Arial" w:eastAsia="Times New Roman" w:hAnsi="Arial" w:cs="Arial"/>
+          <w:color w:val="262626"/>
+          <w:sz w:val="18"/>
+          <w:szCs w:val="18"/>
+        </w:rPr>
+        <w:t>-3.0.6(</w:t>
+      </w:r>
+      <w:r>
+        <w:rPr>
+          <w:rFonts w:ascii="Arial" w:eastAsia="Times New Roman" w:hAnsi="Arial" w:cs="Arial"/>
+          <w:color w:val="262626"/>
+          <w:sz w:val="18"/>
+          <w:szCs w:val="18"/>
+        </w:rPr>
+        <w:t>http://code.google.com/p/pyodbc/downloads/list</w:t>
+      </w:r>
+      <w:r>
+        <w:rPr>
+          <w:rFonts w:ascii="Arial" w:eastAsia="Times New Roman" w:hAnsi="Arial" w:cs="Arial"/>
+          <w:color w:val="262626"/>
+          <w:sz w:val="18"/>
+          <w:szCs w:val="18"/>
+        </w:rPr>
+        <w:t>)</w:t>
+      </w:r>
+      <w:r>
+        <w:rPr>
+          <w:rFonts w:ascii="Arial" w:eastAsia="Times New Roman" w:hAnsi="Arial" w:cs="Arial"/>
+          <w:color w:val="262626"/>
+          <w:sz w:val="18"/>
+          <w:szCs w:val="18"/>
+        </w:rPr>
+        <w:t xml:space="preserve"> </w:t>
+      </w:r>
     </w:p>
     <w:p>
       <w:pPr>
@@ -110,17 +287,102 @@
           <w:szCs w:val="18"/>
         </w:rPr>
       </w:pPr>
-      <w:proofErr w:type="spellStart"/>
-      <w:r>
-        <w:rPr>
-          <w:rFonts w:ascii="Arial" w:eastAsia="Times New Roman" w:hAnsi="Arial" w:cs="Arial"/>
-          <w:color w:val="262626"/>
-          <w:sz w:val="18"/>
-          <w:szCs w:val="18"/>
-        </w:rPr>
-        <w:t>matplotlib</w:t>
-      </w:r>
-      <w:proofErr w:type="spellEnd"/>
+      <w:r>
+        <w:rPr>
+          <w:rFonts w:ascii="Arial" w:eastAsia="Times New Roman" w:hAnsi="Arial" w:cs="Arial"/>
+          <w:color w:val="262626"/>
+          <w:sz w:val="18"/>
+          <w:szCs w:val="18"/>
+        </w:rPr>
+        <w:t>Matplotlib-1.1.1(</w:t>
+      </w:r>
+      <w:r>
+        <w:rPr>
+          <w:rFonts w:ascii="Arial" w:eastAsia="Times New Roman" w:hAnsi="Arial" w:cs="Arial"/>
+          <w:color w:val="262626"/>
+          <w:sz w:val="18"/>
+          <w:szCs w:val="18"/>
+        </w:rPr>
+        <w:t>https://github.com/matplotlib/matplotlib/downloads</w:t>
+      </w:r>
+      <w:r>
+        <w:rPr>
+          <w:rFonts w:ascii="Arial" w:eastAsia="Times New Roman" w:hAnsi="Arial" w:cs="Arial"/>
+          <w:color w:val="262626"/>
+          <w:sz w:val="18"/>
+          <w:szCs w:val="18"/>
+        </w:rPr>
+        <w:t>)</w:t>
+      </w:r>
+    </w:p>
+    <w:p>
+      <w:pPr>
+        <w:numPr>
+          <w:ilvl w:val="1"/>
+          <w:numId w:val="1"/>
+        </w:numPr>
+        <w:spacing w:before="100" w:beforeAutospacing="1" w:after="100" w:afterAutospacing="1"/>
+        <w:rPr>
+          <w:rFonts w:ascii="Arial" w:eastAsia="Times New Roman" w:hAnsi="Arial" w:cs="Arial"/>
+          <w:color w:val="262626"/>
+          <w:sz w:val="18"/>
+          <w:szCs w:val="18"/>
+        </w:rPr>
+      </w:pPr>
+      <w:r>
+        <w:rPr>
+          <w:rFonts w:ascii="Arial" w:eastAsia="Times New Roman" w:hAnsi="Arial" w:cs="Arial"/>
+          <w:color w:val="262626"/>
+          <w:sz w:val="18"/>
+          <w:szCs w:val="18"/>
+        </w:rPr>
+        <w:t>Numpy-1.6.2(</w:t>
+      </w:r>
+      <w:r>
+        <w:rPr>
+          <w:rFonts w:ascii="Arial" w:eastAsia="Times New Roman" w:hAnsi="Arial" w:cs="Arial"/>
+          <w:color w:val="262626"/>
+          <w:sz w:val="18"/>
+          <w:szCs w:val="18"/>
+        </w:rPr>
+        <w:t>http://sourceforge.net/projects/numpy/files/</w:t>
+      </w:r>
+      <w:r>
+        <w:rPr>
+          <w:rFonts w:ascii="Arial" w:eastAsia="Times New Roman" w:hAnsi="Arial" w:cs="Arial"/>
+          <w:color w:val="262626"/>
+          <w:sz w:val="18"/>
+          <w:szCs w:val="18"/>
+        </w:rPr>
+        <w:t>)</w:t>
+      </w:r>
+      <w:r>
+        <w:rPr>
+          <w:rFonts w:ascii="Arial" w:eastAsia="Times New Roman" w:hAnsi="Arial" w:cs="Arial"/>
+          <w:color w:val="262626"/>
+          <w:sz w:val="18"/>
+          <w:szCs w:val="18"/>
+        </w:rPr>
+        <w:t>/(</w:t>
+      </w:r>
+      <w:r>
+        <w:rPr>
+          <w:rFonts w:ascii="Arial" w:eastAsia="Times New Roman" w:hAnsi="Arial" w:cs="Arial"/>
+          <w:color w:val="262626"/>
+          <w:sz w:val="18"/>
+          <w:szCs w:val="18"/>
+        </w:rPr>
+        <w:t>http://www.scipy.org/Download</w:t>
+      </w:r>
+      <w:r>
+        <w:rPr>
+          <w:rFonts w:ascii="Arial" w:eastAsia="Times New Roman" w:hAnsi="Arial" w:cs="Arial"/>
+          <w:color w:val="262626"/>
+          <w:sz w:val="18"/>
+          <w:szCs w:val="18"/>
+        </w:rPr>
+        <w:t>)</w:t>
+      </w:r>
     </w:p>
     <w:p>
       <w:pPr>
@@ -129,40 +391,49 @@
           <w:numId w:val="1"/>
         </w:numPr>
         <w:spacing w:before="100" w:beforeAutospacing="1" w:after="100" w:afterAutospacing="1"/>
-        <w:ind w:left="1440"/>
-        <w:rPr>
-          <w:rFonts w:ascii="Arial" w:eastAsia="Times New Roman" w:hAnsi="Arial" w:cs="Arial"/>
-          <w:color w:val="262626"/>
-          <w:sz w:val="18"/>
-          <w:szCs w:val="18"/>
-        </w:rPr>
-      </w:pPr>
-    </w:p>
-    <w:p>
-      <w:pPr>
-        <w:numPr>
-          <w:ilvl w:val="1"/>
-          <w:numId w:val="1"/>
-        </w:numPr>
-        <w:spacing w:before="100" w:beforeAutospacing="1" w:after="100" w:afterAutospacing="1"/>
-        <w:rPr>
-          <w:rFonts w:ascii="Arial" w:eastAsia="Times New Roman" w:hAnsi="Arial" w:cs="Arial"/>
-          <w:color w:val="262626"/>
-          <w:sz w:val="18"/>
-          <w:szCs w:val="18"/>
-        </w:rPr>
-      </w:pPr>
-      <w:proofErr w:type="spellStart"/>
-      <w:r>
-        <w:rPr>
-          <w:rFonts w:ascii="Arial" w:eastAsia="Times New Roman" w:hAnsi="Arial" w:cs="Arial"/>
-          <w:color w:val="262626"/>
-          <w:sz w:val="18"/>
-          <w:szCs w:val="18"/>
-        </w:rPr>
-        <w:t>numpy</w:t>
-      </w:r>
-      <w:proofErr w:type="spellEnd"/>
+        <w:rPr>
+          <w:rFonts w:ascii="Arial" w:eastAsia="Times New Roman" w:hAnsi="Arial" w:cs="Arial"/>
+          <w:color w:val="262626"/>
+          <w:sz w:val="18"/>
+          <w:szCs w:val="18"/>
+        </w:rPr>
+      </w:pPr>
+      <w:r>
+        <w:rPr>
+          <w:rFonts w:ascii="Arial" w:eastAsia="Times New Roman" w:hAnsi="Arial" w:cs="Arial"/>
+          <w:color w:val="262626"/>
+          <w:sz w:val="18"/>
+          <w:szCs w:val="18"/>
+        </w:rPr>
+        <w:t>Object List Viewer</w:t>
+      </w:r>
+      <w:r>
+        <w:rPr>
+          <w:rFonts w:ascii="Arial" w:eastAsia="Times New Roman" w:hAnsi="Arial" w:cs="Arial"/>
+          <w:color w:val="262626"/>
+          <w:sz w:val="18"/>
+          <w:szCs w:val="18"/>
+        </w:rPr>
+        <w:t>-2.6.0(</w:t>
+      </w:r>
+      <w:r>
+        <w:rPr>
+          <w:rFonts w:ascii="Arial" w:eastAsia="Times New Roman" w:hAnsi="Arial" w:cs="Arial"/>
+          <w:color w:val="262626"/>
+          <w:sz w:val="18"/>
+          <w:szCs w:val="18"/>
+        </w:rPr>
+        <w:t>http://sourceforge.net/projects/objectlistview/files/objectlistview/</w:t>
+      </w:r>
+      <w:r>
+        <w:rPr>
+          <w:rFonts w:ascii="Arial" w:eastAsia="Times New Roman" w:hAnsi="Arial" w:cs="Arial"/>
+          <w:color w:val="262626"/>
+          <w:sz w:val="18"/>
+          <w:szCs w:val="18"/>
+        </w:rPr>
+        <w:t>)</w:t>
+      </w:r>
     </w:p>
     <w:p>
       <w:bookmarkStart w:id="0" w:name="_GoBack"/>
@@ -329,17 +600,240 @@
       </w:rPr>
     </w:lvl>
   </w:abstractNum>
+  <w:abstractNum w:abstractNumId="1">
+    <w:nsid w:val="1F8B50FE"/>
+    <w:multiLevelType w:val="hybridMultilevel"/>
+    <w:tmpl w:val="D138F436"/>
+    <w:lvl w:ilvl="0" w:tplc="04090001">
+      <w:start w:val="1"/>
+      <w:numFmt w:val="bullet"/>
+      <w:lvlText w:val=""/>
+      <w:lvlJc w:val="left"/>
+      <w:pPr>
+        <w:ind w:left="1080" w:hanging="360"/>
+      </w:pPr>
+      <w:rPr>
+        <w:rFonts w:ascii="Symbol" w:hAnsi="Symbol" w:hint="default"/>
+      </w:rPr>
+    </w:lvl>
+    <w:lvl w:ilvl="1" w:tplc="04090003" w:tentative="1">
+      <w:start w:val="1"/>
+      <w:numFmt w:val="bullet"/>
+      <w:lvlText w:val="o"/>
+      <w:lvlJc w:val="left"/>
+      <w:pPr>
+        <w:ind w:left="1800" w:hanging="360"/>
+      </w:pPr>
+      <w:rPr>
+        <w:rFonts w:ascii="Courier New" w:hAnsi="Courier New" w:cs="Courier New" w:hint="default"/>
+      </w:rPr>
+    </w:lvl>
+    <w:lvl w:ilvl="2" w:tplc="04090005" w:tentative="1">
+      <w:start w:val="1"/>
+      <w:numFmt w:val="bullet"/>
+      <w:lvlText w:val=""/>
+      <w:lvlJc w:val="left"/>
+      <w:pPr>
+        <w:ind w:left="2520" w:hanging="360"/>
+      </w:pPr>
+      <w:rPr>
+        <w:rFonts w:ascii="Wingdings" w:hAnsi="Wingdings" w:hint="default"/>
+      </w:rPr>
+    </w:lvl>
+    <w:lvl w:ilvl="3" w:tplc="04090001" w:tentative="1">
+      <w:start w:val="1"/>
+      <w:numFmt w:val="bullet"/>
+      <w:lvlText w:val=""/>
+      <w:lvlJc w:val="left"/>
+      <w:pPr>
+        <w:ind w:left="3240" w:hanging="360"/>
+      </w:pPr>
+      <w:rPr>
+        <w:rFonts w:ascii="Symbol" w:hAnsi="Symbol" w:hint="default"/>
+      </w:rPr>
+    </w:lvl>
+    <w:lvl w:ilvl="4" w:tplc="04090003" w:tentative="1">
+      <w:start w:val="1"/>
+      <w:numFmt w:val="bullet"/>
+      <w:lvlText w:val="o"/>
+      <w:lvlJc w:val="left"/>
+      <w:pPr>
+        <w:ind w:left="3960" w:hanging="360"/>
+      </w:pPr>
+      <w:rPr>
+        <w:rFonts w:ascii="Courier New" w:hAnsi="Courier New" w:cs="Courier New" w:hint="default"/>
+      </w:rPr>
+    </w:lvl>
+    <w:lvl w:ilvl="5" w:tplc="04090005" w:tentative="1">
+      <w:start w:val="1"/>
+      <w:numFmt w:val="bullet"/>
+      <w:lvlText w:val=""/>
+      <w:lvlJc w:val="left"/>
+      <w:pPr>
+        <w:ind w:left="4680" w:hanging="360"/>
+      </w:pPr>
+      <w:rPr>
+        <w:rFonts w:ascii="Wingdings" w:hAnsi="Wingdings" w:hint="default"/>
+      </w:rPr>
+    </w:lvl>
+    <w:lvl w:ilvl="6" w:tplc="04090001" w:tentative="1">
+      <w:start w:val="1"/>
+      <w:numFmt w:val="bullet"/>
+      <w:lvlText w:val=""/>
+      <w:lvlJc w:val="left"/>
+      <w:pPr>
+        <w:ind w:left="5400" w:hanging="360"/>
+      </w:pPr>
+      <w:rPr>
+        <w:rFonts w:ascii="Symbol" w:hAnsi="Symbol" w:hint="default"/>
+      </w:rPr>
+    </w:lvl>
+    <w:lvl w:ilvl="7" w:tplc="04090003" w:tentative="1">
+      <w:start w:val="1"/>
+      <w:numFmt w:val="bullet"/>
+      <w:lvlText w:val="o"/>
+      <w:lvlJc w:val="left"/>
+      <w:pPr>
+        <w:ind w:left="6120" w:hanging="360"/>
+      </w:pPr>
+      <w:rPr>
+        <w:rFonts w:ascii="Courier New" w:hAnsi="Courier New" w:cs="Courier New" w:hint="default"/>
+      </w:rPr>
+    </w:lvl>
+    <w:lvl w:ilvl="8" w:tplc="04090005" w:tentative="1">
+      <w:start w:val="1"/>
+      <w:numFmt w:val="bullet"/>
+      <w:lvlText w:val=""/>
+      <w:lvlJc w:val="left"/>
+      <w:pPr>
+        <w:ind w:left="6840" w:hanging="360"/>
+      </w:pPr>
+      <w:rPr>
+        <w:rFonts w:ascii="Wingdings" w:hAnsi="Wingdings" w:hint="default"/>
+      </w:rPr>
+    </w:lvl>
+  </w:abstractNum>
+  <w:abstractNum w:abstractNumId="2">
+    <w:nsid w:val="3D180A07"/>
+    <w:multiLevelType w:val="hybridMultilevel"/>
+    <w:tmpl w:val="E0FE04CC"/>
+    <w:lvl w:ilvl="0" w:tplc="04090001">
+      <w:start w:val="1"/>
+      <w:numFmt w:val="bullet"/>
+      <w:lvlText w:val=""/>
+      <w:lvlJc w:val="left"/>
+      <w:pPr>
+        <w:ind w:left="720" w:hanging="360"/>
+      </w:pPr>
+      <w:rPr>
+        <w:rFonts w:ascii="Symbol" w:hAnsi="Symbol" w:hint="default"/>
+      </w:rPr>
+    </w:lvl>
+    <w:lvl w:ilvl="1" w:tplc="04090003" w:tentative="1">
+      <w:start w:val="1"/>
+      <w:numFmt w:val="bullet"/>
+      <w:lvlText w:val="o"/>
+      <w:lvlJc w:val="left"/>
+      <w:pPr>
+        <w:ind w:left="1440" w:hanging="360"/>
+      </w:pPr>
+      <w:rPr>
+        <w:rFonts w:ascii="Courier New" w:hAnsi="Courier New" w:cs="Courier New" w:hint="default"/>
+      </w:rPr>
+    </w:lvl>
+    <w:lvl w:ilvl="2" w:tplc="04090005" w:tentative="1">
+      <w:start w:val="1"/>
+      <w:numFmt w:val="bullet"/>
+      <w:lvlText w:val=""/>
+      <w:lvlJc w:val="left"/>
+      <w:pPr>
+        <w:ind w:left="2160" w:hanging="360"/>
+      </w:pPr>
+      <w:rPr>
+        <w:rFonts w:ascii="Wingdings" w:hAnsi="Wingdings" w:hint="default"/>
+      </w:rPr>
+    </w:lvl>
+    <w:lvl w:ilvl="3" w:tplc="04090001" w:tentative="1">
+      <w:start w:val="1"/>
+      <w:numFmt w:val="bullet"/>
+      <w:lvlText w:val=""/>
+      <w:lvlJc w:val="left"/>
+      <w:pPr>
+        <w:ind w:left="2880" w:hanging="360"/>
+      </w:pPr>
+      <w:rPr>
+        <w:rFonts w:ascii="Symbol" w:hAnsi="Symbol" w:hint="default"/>
+      </w:rPr>
+    </w:lvl>
+    <w:lvl w:ilvl="4" w:tplc="04090003" w:tentative="1">
+      <w:start w:val="1"/>
+      <w:numFmt w:val="bullet"/>
+      <w:lvlText w:val="o"/>
+      <w:lvlJc w:val="left"/>
+      <w:pPr>
+        <w:ind w:left="3600" w:hanging="360"/>
+      </w:pPr>
+      <w:rPr>
+        <w:rFonts w:ascii="Courier New" w:hAnsi="Courier New" w:cs="Courier New" w:hint="default"/>
+      </w:rPr>
+    </w:lvl>
+    <w:lvl w:ilvl="5" w:tplc="04090005" w:tentative="1">
+      <w:start w:val="1"/>
+      <w:numFmt w:val="bullet"/>
+      <w:lvlText w:val=""/>
+      <w:lvlJc w:val="left"/>
+      <w:pPr>
+        <w:ind w:left="4320" w:hanging="360"/>
+      </w:pPr>
+      <w:rPr>
+        <w:rFonts w:ascii="Wingdings" w:hAnsi="Wingdings" w:hint="default"/>
+      </w:rPr>
+    </w:lvl>
+    <w:lvl w:ilvl="6" w:tplc="04090001" w:tentative="1">
+      <w:start w:val="1"/>
+      <w:numFmt w:val="bullet"/>
+      <w:lvlText w:val=""/>
+      <w:lvlJc w:val="left"/>
+      <w:pPr>
+        <w:ind w:left="5040" w:hanging="360"/>
+      </w:pPr>
+      <w:rPr>
+        <w:rFonts w:ascii="Symbol" w:hAnsi="Symbol" w:hint="default"/>
+      </w:rPr>
+    </w:lvl>
+    <w:lvl w:ilvl="7" w:tplc="04090003" w:tentative="1">
+      <w:start w:val="1"/>
+      <w:numFmt w:val="bullet"/>
+      <w:lvlText w:val="o"/>
+      <w:lvlJc w:val="left"/>
+      <w:pPr>
+        <w:ind w:left="5760" w:hanging="360"/>
+      </w:pPr>
+      <w:rPr>
+        <w:rFonts w:ascii="Courier New" w:hAnsi="Courier New" w:cs="Courier New" w:hint="default"/>
+      </w:rPr>
+    </w:lvl>
+    <w:lvl w:ilvl="8" w:tplc="04090005" w:tentative="1">
+      <w:start w:val="1"/>
+      <w:numFmt w:val="bullet"/>
+      <w:lvlText w:val=""/>
+      <w:lvlJc w:val="left"/>
+      <w:pPr>
+        <w:ind w:left="6480" w:hanging="360"/>
+      </w:pPr>
+      <w:rPr>
+        <w:rFonts w:ascii="Wingdings" w:hAnsi="Wingdings" w:hint="default"/>
+      </w:rPr>
+    </w:lvl>
+  </w:abstractNum>
   <w:num w:numId="1">
     <w:abstractNumId w:val="0"/>
-    <w:lvlOverride w:ilvl="0"/>
-    <w:lvlOverride w:ilvl="1"/>
-    <w:lvlOverride w:ilvl="2"/>
-    <w:lvlOverride w:ilvl="3"/>
-    <w:lvlOverride w:ilvl="4"/>
-    <w:lvlOverride w:ilvl="5"/>
-    <w:lvlOverride w:ilvl="6"/>
-    <w:lvlOverride w:ilvl="7"/>
-    <w:lvlOverride w:ilvl="8"/>
+  </w:num>
+  <w:num w:numId="2">
+    <w:abstractNumId w:val="1"/>
+  </w:num>
+  <w:num w:numId="3">
+    <w:abstractNumId w:val="2"/>
   </w:num>
 </w:numbering>
 </file>
@@ -540,6 +1034,17 @@
     <w:semiHidden/>
     <w:unhideWhenUsed/>
   </w:style>
+  <w:style w:type="paragraph" w:styleId="ListParagraph">
+    <w:name w:val="List Paragraph"/>
+    <w:basedOn w:val="Normal"/>
+    <w:uiPriority w:val="34"/>
+    <w:qFormat/>
+    <w:rsid w:val="002B01A9"/>
+    <w:pPr>
+      <w:ind w:left="720"/>
+      <w:contextualSpacing/>
+    </w:pPr>
+  </w:style>
 </w:styles>
 </file>
 
@@ -738,6 +1243,17 @@
     <w:uiPriority w:val="99"/>
     <w:semiHidden/>
     <w:unhideWhenUsed/>
+  </w:style>
+  <w:style w:type="paragraph" w:styleId="ListParagraph">
+    <w:name w:val="List Paragraph"/>
+    <w:basedOn w:val="Normal"/>
+    <w:uiPriority w:val="34"/>
+    <w:qFormat/>
+    <w:rsid w:val="002B01A9"/>
+    <w:pPr>
+      <w:ind w:left="720"/>
+      <w:contextualSpacing/>
+    </w:pPr>
   </w:style>
 </w:styles>
 </file>

</xml_diff>

<commit_message>
ODM tools python. small GUI changes, boxplot update, plot multiple timeseries(partial), add ribbon button functionality
</commit_message>
<xml_diff>
--- a/HydroServer/ODM_Tools Python/PythonLibraries.docx
+++ b/HydroServer/ODM_Tools Python/PythonLibraries.docx
@@ -338,50 +338,88 @@
         </w:rPr>
         <w:t>Numpy-1.6.2(</w:t>
       </w:r>
-      <w:r>
-        <w:rPr>
-          <w:rFonts w:ascii="Arial" w:eastAsia="Times New Roman" w:hAnsi="Arial" w:cs="Arial"/>
-          <w:color w:val="262626"/>
-          <w:sz w:val="18"/>
-          <w:szCs w:val="18"/>
-        </w:rPr>
-        <w:t>http://sourceforge.net/projects/numpy/files/</w:t>
-      </w:r>
-      <w:r>
-        <w:rPr>
-          <w:rFonts w:ascii="Arial" w:eastAsia="Times New Roman" w:hAnsi="Arial" w:cs="Arial"/>
-          <w:color w:val="262626"/>
-          <w:sz w:val="18"/>
-          <w:szCs w:val="18"/>
-        </w:rPr>
-        <w:t>)</w:t>
-      </w:r>
-      <w:r>
-        <w:rPr>
-          <w:rFonts w:ascii="Arial" w:eastAsia="Times New Roman" w:hAnsi="Arial" w:cs="Arial"/>
-          <w:color w:val="262626"/>
-          <w:sz w:val="18"/>
-          <w:szCs w:val="18"/>
-        </w:rPr>
-        <w:t>/(</w:t>
-      </w:r>
-      <w:r>
-        <w:rPr>
-          <w:rFonts w:ascii="Arial" w:eastAsia="Times New Roman" w:hAnsi="Arial" w:cs="Arial"/>
-          <w:color w:val="262626"/>
-          <w:sz w:val="18"/>
-          <w:szCs w:val="18"/>
-        </w:rPr>
-        <w:t>http://www.scipy.org/Download</w:t>
-      </w:r>
-      <w:r>
-        <w:rPr>
-          <w:rFonts w:ascii="Arial" w:eastAsia="Times New Roman" w:hAnsi="Arial" w:cs="Arial"/>
-          <w:color w:val="262626"/>
-          <w:sz w:val="18"/>
-          <w:szCs w:val="18"/>
-        </w:rPr>
-        <w:t>)</w:t>
+      <w:hyperlink r:id="rId6" w:history="1">
+        <w:r>
+          <w:rPr>
+            <w:rStyle w:val="Hyperlink"/>
+            <w:rFonts w:ascii="Arial" w:eastAsia="Times New Roman" w:hAnsi="Arial" w:cs="Arial"/>
+            <w:sz w:val="18"/>
+            <w:szCs w:val="18"/>
+          </w:rPr>
+          <w:t>http://sourceforge.net/projects/numpy/files/)/(http://www.scipy.org/Download)</w:t>
+        </w:r>
+      </w:hyperlink>
+    </w:p>
+    <w:p>
+      <w:pPr>
+        <w:spacing w:before="100" w:beforeAutospacing="1" w:after="100" w:afterAutospacing="1"/>
+        <w:ind w:left="360" w:firstLine="360"/>
+        <w:rPr>
+          <w:rFonts w:ascii="Arial" w:eastAsia="Times New Roman" w:hAnsi="Arial" w:cs="Arial"/>
+          <w:color w:val="262626"/>
+          <w:sz w:val="18"/>
+          <w:szCs w:val="18"/>
+        </w:rPr>
+      </w:pPr>
+      <w:r>
+        <w:rPr>
+          <w:rFonts w:ascii="Arial" w:eastAsia="Times New Roman" w:hAnsi="Arial" w:cs="Arial"/>
+          <w:color w:val="262626"/>
+          <w:sz w:val="18"/>
+          <w:szCs w:val="18"/>
+        </w:rPr>
+        <w:t xml:space="preserve">New version of </w:t>
+      </w:r>
+      <w:proofErr w:type="spellStart"/>
+      <w:r>
+        <w:rPr>
+          <w:rFonts w:ascii="Arial" w:eastAsia="Times New Roman" w:hAnsi="Arial" w:cs="Arial"/>
+          <w:color w:val="262626"/>
+          <w:sz w:val="18"/>
+          <w:szCs w:val="18"/>
+        </w:rPr>
+        <w:t>matplotlib</w:t>
+      </w:r>
+      <w:proofErr w:type="spellEnd"/>
+      <w:r>
+        <w:rPr>
+          <w:rFonts w:ascii="Arial" w:eastAsia="Times New Roman" w:hAnsi="Arial" w:cs="Arial"/>
+          <w:color w:val="262626"/>
+          <w:sz w:val="18"/>
+          <w:szCs w:val="18"/>
+        </w:rPr>
+        <w:t xml:space="preserve"> </w:t>
+      </w:r>
+      <w:proofErr w:type="gramStart"/>
+      <w:r>
+        <w:rPr>
+          <w:rFonts w:ascii="Arial" w:eastAsia="Times New Roman" w:hAnsi="Arial" w:cs="Arial"/>
+          <w:color w:val="262626"/>
+          <w:sz w:val="18"/>
+          <w:szCs w:val="18"/>
+        </w:rPr>
+        <w:t>released  01</w:t>
+      </w:r>
+      <w:proofErr w:type="gramEnd"/>
+      <w:r>
+        <w:rPr>
+          <w:rFonts w:ascii="Arial" w:eastAsia="Times New Roman" w:hAnsi="Arial" w:cs="Arial"/>
+          <w:color w:val="262626"/>
+          <w:sz w:val="18"/>
+          <w:szCs w:val="18"/>
+        </w:rPr>
+        <w:t>/08</w:t>
+      </w:r>
+      <w:bookmarkStart w:id="0" w:name="_GoBack"/>
+      <w:bookmarkEnd w:id="0"/>
+      <w:r>
+        <w:rPr>
+          <w:rFonts w:ascii="Arial" w:eastAsia="Times New Roman" w:hAnsi="Arial" w:cs="Arial"/>
+          <w:color w:val="262626"/>
+          <w:sz w:val="18"/>
+          <w:szCs w:val="18"/>
+        </w:rPr>
+        <w:t>/13 1.2.0 – allows user to customize boxplots</w:t>
       </w:r>
     </w:p>
     <w:p>
@@ -435,10 +473,7 @@
         <w:t>)</w:t>
       </w:r>
     </w:p>
-    <w:p>
-      <w:bookmarkStart w:id="0" w:name="_GoBack"/>
-      <w:bookmarkEnd w:id="0"/>
-    </w:p>
+    <w:p/>
     <w:sectPr>
       <w:pgSz w:w="12240" w:h="15840"/>
       <w:pgMar w:top="1440" w:right="1440" w:bottom="1440" w:left="1440" w:header="720" w:footer="720" w:gutter="0"/>
@@ -1045,6 +1080,17 @@
       <w:contextualSpacing/>
     </w:pPr>
   </w:style>
+  <w:style w:type="character" w:styleId="Hyperlink">
+    <w:name w:val="Hyperlink"/>
+    <w:basedOn w:val="DefaultParagraphFont"/>
+    <w:uiPriority w:val="99"/>
+    <w:unhideWhenUsed/>
+    <w:rsid w:val="00BA5E25"/>
+    <w:rPr>
+      <w:color w:val="0000FF" w:themeColor="hyperlink"/>
+      <w:u w:val="single"/>
+    </w:rPr>
+  </w:style>
 </w:styles>
 </file>
 
@@ -1254,6 +1300,17 @@
       <w:ind w:left="720"/>
       <w:contextualSpacing/>
     </w:pPr>
+  </w:style>
+  <w:style w:type="character" w:styleId="Hyperlink">
+    <w:name w:val="Hyperlink"/>
+    <w:basedOn w:val="DefaultParagraphFont"/>
+    <w:uiPriority w:val="99"/>
+    <w:unhideWhenUsed/>
+    <w:rsid w:val="00BA5E25"/>
+    <w:rPr>
+      <w:color w:val="0000FF" w:themeColor="hyperlink"/>
+      <w:u w:val="single"/>
+    </w:rPr>
   </w:style>
 </w:styles>
 </file>

</xml_diff>